<commit_message>
This code have image genration feachure init
</commit_message>
<xml_diff>
--- a/ServiceNow_Design.docx
+++ b/ServiceNow_Design.docx
@@ -7,23 +7,32 @@
         <w:pStyle w:val="Heading1"/>
       </w:pPr>
       <w:r>
-        <w:t>1. Overview</w:t>
+        <w:t>11. Flow Diagrams</w:t>
       </w:r>
     </w:p>
     <w:p>
       <w:r>
-        <w:t>**Title: 1. Overview**</w:t>
-      </w:r>
-    </w:p>
-    <w:p/>
-    <w:p>
-      <w:r>
+        <w:t>**Title: 11. Flow Diagrams**</w:t>
+        <w:br/>
+        <w:br/>
         <w:t>**Content:**</w:t>
-      </w:r>
-    </w:p>
-    <w:p>
-      <w:r>
-        <w:t>This document outlines the design and architecture of the ServiceNow solution to be developed. It covers key modules including incident management, business rules, user interface, integration, security, and deployment. The focus will be on leveraging ServiceNow's capabilities to deliver efficient workflows, automate processes, and ensure a seamless user experience.</w:t>
+        <w:br/>
+        <w:br/>
+        <w:t>- **Process Flowcharts for Key Workflows in ServiceNow:**</w:t>
+        <w:br/>
+        <w:t xml:space="preserve">   - Create visual representations of the main processes utilized in the ServiceNow application.</w:t>
+        <w:br/>
+        <w:t xml:space="preserve">   - Each flowchart must clearly illustrate the sequence of steps and decision points within the workflow, ensuring clarity and ease of understanding. Use the ServiceNow Flow Designer to create these flowcharts, leveraging its features to simplify complex processes.</w:t>
+        <w:br/>
+        <w:br/>
+        <w:t>- **Sequence Diagrams (if applicable):**</w:t>
+        <w:br/>
+        <w:t xml:space="preserve">   - Develop diagrams that represent the interactions among different components or systems throughout the ServiceNow workflow.</w:t>
+        <w:br/>
+        <w:t xml:space="preserve">   - These diagrams are instrumental in comprehending the order of operations and the message flow between various elements of the process. Utilize ServiceNow's IntegrationHub or other relevant tools to depict these interactions accurately.</w:t>
+        <w:br/>
+        <w:br/>
+        <w:t>**Note:** Ensure that all diagrams are clearly labeled and include any necessary annotations to enhance understanding. Consider using ServiceNow's documentation tools for additional context and clarity.</w:t>
       </w:r>
     </w:p>
     <w:p>
@@ -31,116 +40,78 @@
         <w:pStyle w:val="Heading1"/>
       </w:pPr>
       <w:r>
-        <w:t>2. User Authentication</w:t>
+        <w:t>Converted Diagrams</w:t>
       </w:r>
     </w:p>
     <w:p>
       <w:r>
-        <w:t>### Title: 2. User Authentication</w:t>
-      </w:r>
-    </w:p>
-    <w:p/>
-    <w:p>
-      <w:r>
+        <w:t>### Title: Converted Diagrams</w:t>
+        <w:br/>
+        <w:br/>
         <w:t>#### Content:</w:t>
-      </w:r>
-    </w:p>
-    <w:p/>
-    <w:p>
-      <w:r>
-        <w:t xml:space="preserve">**Login:**  </w:t>
+        <w:br/>
+        <w:t>![Converted Diagram](generated_diagram_c45a31cb.png)</w:t>
+        <w:br/>
+        <w:br/>
+        <w:t>### Notes:</w:t>
+        <w:br/>
+        <w:t>- Ensure to upload the diagram image to the ServiceNow instance and replace the image link accordingly if necessary.</w:t>
+        <w:br/>
+        <w:t>- Consider providing additional context or descriptions for the diagram to enhance understanding for end-users.</w:t>
       </w:r>
     </w:p>
     <w:p>
       <w:r>
-        <w:t>Users authenticate using enterprise LDAP credentials integrated via ServiceNow's LDAP authentication feature.</w:t>
+        <w:br w:type="page"/>
       </w:r>
     </w:p>
-    <w:p/>
     <w:p>
+      <w:pPr>
+        <w:pStyle w:val="Heading1"/>
+      </w:pPr>
       <w:r>
-        <w:t xml:space="preserve">**Password Policy:**  </w:t>
+        <w:t>Converted Diagrams</w:t>
       </w:r>
     </w:p>
     <w:p>
       <w:r>
-        <w:t xml:space="preserve">- Minimum length: 8 characters  </w:t>
+        <w:t>generated_diagram_df8a1f40.png</w:t>
       </w:r>
     </w:p>
     <w:p>
       <w:r>
-        <w:t xml:space="preserve">- Must include:  </w:t>
-      </w:r>
-    </w:p>
-    <w:p>
-      <w:r>
-        <w:t xml:space="preserve">  - At least one uppercase letter  </w:t>
-      </w:r>
-    </w:p>
-    <w:p>
-      <w:r>
-        <w:t xml:space="preserve">  - At least one lowercase letter  </w:t>
-      </w:r>
-    </w:p>
-    <w:p>
-      <w:r>
-        <w:t xml:space="preserve">  - At least one digit  </w:t>
-      </w:r>
-    </w:p>
-    <w:p>
-      <w:r>
-        <w:t xml:space="preserve">  - At least one special character  </w:t>
-      </w:r>
-    </w:p>
-    <w:p/>
-    <w:p>
-      <w:r>
-        <w:t>This can be enforced in ServiceNow by configuring the password policy under the "Password Policy" settings in the System Security module.</w:t>
-      </w:r>
-    </w:p>
-    <w:p/>
-    <w:p>
-      <w:r>
-        <w:t xml:space="preserve">**Multi-Factor Authentication:**  </w:t>
-      </w:r>
-    </w:p>
-    <w:p>
-      <w:r>
-        <w:t>Multi-factor authentication can be enabled in ServiceNow using the Multi-Factor Authentication (MFA) feature. An One-Time Password (OTP) will be sent via email or SMS for additional verification, which can be configured to work with an external provider or through ServiceNow’s native capabilities.</w:t>
-      </w:r>
-    </w:p>
-    <w:p/>
-    <w:p>
-      <w:r>
-        <w:t xml:space="preserve">**Session Timeout:**  </w:t>
-      </w:r>
-    </w:p>
-    <w:p>
-      <w:r>
-        <w:t>Set a session timeout of 15 minutes of inactivity by configuring the "Session Timeout" settings in the System Properties.</w:t>
-      </w:r>
-    </w:p>
-    <w:p/>
-    <w:p>
-      <w:r>
-        <w:t xml:space="preserve">**Account Lockout:**  </w:t>
-      </w:r>
-    </w:p>
-    <w:p>
-      <w:r>
-        <w:t>To implement an account lockout policy, ServiceNow can be configured to lock accounts after 5 failed login attempts. This can be managed through the security settings in the System Security module.</w:t>
-      </w:r>
-    </w:p>
-    <w:p/>
-    <w:p>
-      <w:r>
-        <w:t>---</w:t>
-      </w:r>
-    </w:p>
-    <w:p/>
-    <w:p>
-      <w:r>
-        <w:t>This design section provides a clear mapping of Pega's user authentication features to ServiceNow's capabilities, ensuring compliance with security standards and enhancing user security.</w:t>
+        <w:drawing>
+          <wp:inline xmlns:a="http://schemas.openxmlformats.org/drawingml/2006/main" xmlns:pic="http://schemas.openxmlformats.org/drawingml/2006/picture">
+            <wp:extent cx="5029200" cy="6271473"/>
+            <wp:docPr id="1" name="Picture 1"/>
+            <wp:cNvGraphicFramePr>
+              <a:graphicFrameLocks noChangeAspect="1"/>
+            </wp:cNvGraphicFramePr>
+            <a:graphic>
+              <a:graphicData uri="http://schemas.openxmlformats.org/drawingml/2006/picture">
+                <pic:pic>
+                  <pic:nvPicPr>
+                    <pic:cNvPr id="0" name="generated_diagram_df8a1f40.png"/>
+                    <pic:cNvPicPr/>
+                  </pic:nvPicPr>
+                  <pic:blipFill>
+                    <a:blip r:embed="rId9"/>
+                    <a:stretch>
+                      <a:fillRect/>
+                    </a:stretch>
+                  </pic:blipFill>
+                  <pic:spPr>
+                    <a:xfrm>
+                      <a:off x="0" y="0"/>
+                      <a:ext cx="5029200" cy="6271473"/>
+                    </a:xfrm>
+                    <a:prstGeom prst="rect"/>
+                  </pic:spPr>
+                </pic:pic>
+              </a:graphicData>
+            </a:graphic>
+          </wp:inline>
+        </w:drawing>
       </w:r>
     </w:p>
     <w:sectPr>

</xml_diff>